<commit_message>
Update the comp_animal_disease_algorithm file 2
</commit_message>
<xml_diff>
--- a/comp_animal_disease_algorithm_20230605_R4.docx
+++ b/comp_animal_disease_algorithm_20230605_R4.docx
@@ -603,9 +603,6 @@
           <w:numId w:val="1"/>
         </w:numPr>
         <w:ind w:leftChars="0"/>
-        <w:rPr>
-          <w:rFonts w:hint="eastAsia"/>
-        </w:rPr>
       </w:pPr>
       <w:r>
         <w:t>/input/</w:t>
@@ -649,9 +646,6 @@
           <w:numId w:val="1"/>
         </w:numPr>
         <w:ind w:leftChars="0"/>
-        <w:rPr>
-          <w:rFonts w:hint="eastAsia"/>
-        </w:rPr>
       </w:pPr>
       <w:r>
         <w:t>/input/</w:t>
@@ -684,13 +678,7 @@
         <w:rPr>
           <w:rFonts w:hint="eastAsia"/>
         </w:rPr>
-        <w:t xml:space="preserve">마리에 대한 </w:t>
-      </w:r>
-      <w:r>
-        <w:rPr>
-          <w:rFonts w:hint="eastAsia"/>
-        </w:rPr>
-        <w:t>R</w:t>
+        <w:t>마리에 대한 R</w:t>
       </w:r>
       <w:r>
         <w:t xml:space="preserve">elative Abundance </w:t>
@@ -699,13 +687,7 @@
         <w:rPr>
           <w:rFonts w:hint="eastAsia"/>
         </w:rPr>
-        <w:t xml:space="preserve">값이 </w:t>
-      </w:r>
-      <w:r>
-        <w:rPr>
-          <w:rFonts w:hint="eastAsia"/>
-        </w:rPr>
-        <w:t>저장된 파일</w:t>
+        <w:t>값이 저장된 파일</w:t>
       </w:r>
     </w:p>
     <w:p>
@@ -3894,7 +3876,13 @@
         <w:t xml:space="preserve">이상 </w:t>
       </w:r>
       <w:r>
-        <w:t>&amp; -(</w:t>
+        <w:t xml:space="preserve">&amp; </w:t>
+      </w:r>
+      <w:r>
+        <w:t>(</w:t>
+      </w:r>
+      <w:r>
+        <w:t>-</w:t>
       </w:r>
       <w:r>
         <w:rPr>
@@ -3903,13 +3891,46 @@
         <w:t>H</w:t>
       </w:r>
       <w:r>
-        <w:t xml:space="preserve">ealthy Distance + Dysbiosis) </w:t>
-      </w:r>
-      <w:r>
-        <w:rPr>
-          <w:rFonts w:hint="eastAsia"/>
-        </w:rPr>
-        <w:t xml:space="preserve">값의 백분위 </w:t>
+        <w:t>ealthy Distance</w:t>
+      </w:r>
+      <w:r>
+        <w:t>)</w:t>
+      </w:r>
+      <w:r>
+        <w:t xml:space="preserve"> </w:t>
+      </w:r>
+      <w:r>
+        <w:rPr>
+          <w:rFonts w:hint="eastAsia"/>
+        </w:rPr>
+        <w:t>값의 백분위</w:t>
+      </w:r>
+      <w:r>
+        <w:rPr>
+          <w:rFonts w:hint="eastAsia"/>
+        </w:rPr>
+        <w:t xml:space="preserve">와 </w:t>
+      </w:r>
+      <w:r>
+        <w:t xml:space="preserve">(-Dysbiosis) </w:t>
+      </w:r>
+      <w:r>
+        <w:rPr>
+          <w:rFonts w:hint="eastAsia"/>
+        </w:rPr>
+        <w:t>값의 백분위</w:t>
+      </w:r>
+      <w:r>
+        <w:rPr>
+          <w:rFonts w:hint="eastAsia"/>
+        </w:rPr>
+        <w:t>의 평균이</w:t>
+      </w:r>
+      <w:r>
+        <w:rPr>
+          <w:rFonts w:hint="eastAsia"/>
+        </w:rPr>
+        <w:t xml:space="preserve"> </w:t>
       </w:r>
       <w:r>
         <w:t>(60/1.1)%</w:t>
@@ -3970,7 +3991,10 @@
         <w:t xml:space="preserve">미만 </w:t>
       </w:r>
       <w:r>
-        <w:t>&amp; -(</w:t>
+        <w:t xml:space="preserve">&amp; </w:t>
+      </w:r>
+      <w:r>
+        <w:t>(-</w:t>
       </w:r>
       <w:r>
         <w:rPr>
@@ -3979,13 +4003,28 @@
         <w:t>H</w:t>
       </w:r>
       <w:r>
-        <w:t xml:space="preserve">ealthy Distance + Dysbiosis) </w:t>
-      </w:r>
-      <w:r>
-        <w:rPr>
-          <w:rFonts w:hint="eastAsia"/>
-        </w:rPr>
-        <w:t xml:space="preserve">값의 백분위 </w:t>
+        <w:t xml:space="preserve">ealthy Distance) </w:t>
+      </w:r>
+      <w:r>
+        <w:rPr>
+          <w:rFonts w:hint="eastAsia"/>
+        </w:rPr>
+        <w:t xml:space="preserve">값의 백분위와 </w:t>
+      </w:r>
+      <w:r>
+        <w:t xml:space="preserve">(-Dysbiosis) </w:t>
+      </w:r>
+      <w:r>
+        <w:rPr>
+          <w:rFonts w:hint="eastAsia"/>
+        </w:rPr>
+        <w:t>값의 백분위의 평균이</w:t>
+      </w:r>
+      <w:r>
+        <w:rPr>
+          <w:rFonts w:hint="eastAsia"/>
+        </w:rPr>
+        <w:t xml:space="preserve"> </w:t>
       </w:r>
       <w:r>
         <w:t>(60/1.1)%</w:t>
@@ -4046,7 +4085,10 @@
         <w:t xml:space="preserve">이상 </w:t>
       </w:r>
       <w:r>
-        <w:t>&amp; -(</w:t>
+        <w:t xml:space="preserve">&amp; </w:t>
+      </w:r>
+      <w:r>
+        <w:t>(-</w:t>
       </w:r>
       <w:r>
         <w:rPr>
@@ -4055,13 +4097,28 @@
         <w:t>H</w:t>
       </w:r>
       <w:r>
-        <w:t xml:space="preserve">ealthy Distance + Dysbiosis) </w:t>
-      </w:r>
-      <w:r>
-        <w:rPr>
-          <w:rFonts w:hint="eastAsia"/>
-        </w:rPr>
-        <w:t xml:space="preserve">값의 백분위 </w:t>
+        <w:t xml:space="preserve">ealthy Distance) </w:t>
+      </w:r>
+      <w:r>
+        <w:rPr>
+          <w:rFonts w:hint="eastAsia"/>
+        </w:rPr>
+        <w:t xml:space="preserve">값의 백분위와 </w:t>
+      </w:r>
+      <w:r>
+        <w:t xml:space="preserve">(-Dysbiosis) </w:t>
+      </w:r>
+      <w:r>
+        <w:rPr>
+          <w:rFonts w:hint="eastAsia"/>
+        </w:rPr>
+        <w:t>값의 백분위의 평균이</w:t>
+      </w:r>
+      <w:r>
+        <w:rPr>
+          <w:rFonts w:hint="eastAsia"/>
+        </w:rPr>
+        <w:t xml:space="preserve"> </w:t>
       </w:r>
       <w:r>
         <w:t>(60/1.1)%</w:t>
@@ -4113,7 +4170,10 @@
         <w:t xml:space="preserve">미만 </w:t>
       </w:r>
       <w:r>
-        <w:t>&amp; -(</w:t>
+        <w:t xml:space="preserve">&amp; </w:t>
+      </w:r>
+      <w:r>
+        <w:t>(-</w:t>
       </w:r>
       <w:r>
         <w:rPr>
@@ -4122,13 +4182,28 @@
         <w:t>H</w:t>
       </w:r>
       <w:r>
-        <w:t xml:space="preserve">ealthy Distance + Dysbiosis) </w:t>
-      </w:r>
-      <w:r>
-        <w:rPr>
-          <w:rFonts w:hint="eastAsia"/>
-        </w:rPr>
-        <w:t xml:space="preserve">값의 백분위 </w:t>
+        <w:t xml:space="preserve">ealthy Distance) </w:t>
+      </w:r>
+      <w:r>
+        <w:rPr>
+          <w:rFonts w:hint="eastAsia"/>
+        </w:rPr>
+        <w:t xml:space="preserve">값의 백분위와 </w:t>
+      </w:r>
+      <w:r>
+        <w:t xml:space="preserve">(-Dysbiosis) </w:t>
+      </w:r>
+      <w:r>
+        <w:rPr>
+          <w:rFonts w:hint="eastAsia"/>
+        </w:rPr>
+        <w:t>값의 백분위의 평균이</w:t>
+      </w:r>
+      <w:r>
+        <w:rPr>
+          <w:rFonts w:hint="eastAsia"/>
+        </w:rPr>
+        <w:t xml:space="preserve"> </w:t>
       </w:r>
       <w:r>
         <w:t xml:space="preserve">(60/1.1)% </w:t>
@@ -4155,9 +4230,6 @@
       <w:pPr>
         <w:pStyle w:val="a3"/>
         <w:ind w:leftChars="0" w:left="2000"/>
-        <w:rPr>
-          <w:rFonts w:hint="eastAsia"/>
-        </w:rPr>
       </w:pPr>
     </w:p>
     <w:p>
@@ -4169,7 +4241,6 @@
         </w:numPr>
         <w:ind w:leftChars="0"/>
         <w:rPr>
-          <w:rFonts w:hint="eastAsia"/>
           <w:b/>
           <w:bCs/>
         </w:rPr>
@@ -4195,7 +4266,6 @@
         <w:pStyle w:val="a3"/>
         <w:ind w:leftChars="0" w:left="760"/>
         <w:rPr>
-          <w:rFonts w:hint="eastAsia"/>
           <w:b/>
           <w:bCs/>
         </w:rPr>
@@ -4376,7 +4446,6 @@
         <w:pStyle w:val="a3"/>
         <w:ind w:leftChars="0" w:left="760"/>
         <w:rPr>
-          <w:rFonts w:hint="eastAsia"/>
           <w:b/>
           <w:bCs/>
         </w:rPr>
@@ -4511,19 +4580,7 @@
         <w:rPr>
           <w:rFonts w:hint="eastAsia"/>
         </w:rPr>
-        <w:t>마리</w:t>
-      </w:r>
-      <w:r>
-        <w:rPr>
-          <w:rFonts w:hint="eastAsia"/>
-        </w:rPr>
-        <w:t xml:space="preserve"> 데이터를 바탕으로 </w:t>
-      </w:r>
-      <w:r>
-        <w:rPr>
-          <w:rFonts w:hint="eastAsia"/>
-        </w:rPr>
-        <w:t>유익균,</w:t>
+        <w:t>마리 데이터를 바탕으로 유익균,</w:t>
       </w:r>
       <w:r>
         <w:t xml:space="preserve"> </w:t>
@@ -4532,13 +4589,7 @@
         <w:rPr>
           <w:rFonts w:hint="eastAsia"/>
         </w:rPr>
-        <w:t>유해균</w:t>
-      </w:r>
-      <w:r>
-        <w:rPr>
-          <w:rFonts w:hint="eastAsia"/>
-        </w:rPr>
-        <w:t xml:space="preserve">의 평균 </w:t>
+        <w:t xml:space="preserve">유해균의 평균 </w:t>
       </w:r>
       <w:r>
         <w:t xml:space="preserve">abundance[%] </w:t>

</xml_diff>

<commit_message>
Update the comp_animal_disease_algorithm file 3
</commit_message>
<xml_diff>
--- a/comp_animal_disease_algorithm_20230605_R4.docx
+++ b/comp_animal_disease_algorithm_20230605_R4.docx
@@ -496,6 +496,32 @@
           <w:bCs/>
         </w:rPr>
         <w:t>at)</w:t>
+      </w:r>
+    </w:p>
+    <w:p>
+      <w:pPr>
+        <w:pStyle w:val="a3"/>
+        <w:numPr>
+          <w:ilvl w:val="1"/>
+          <w:numId w:val="1"/>
+        </w:numPr>
+        <w:ind w:leftChars="0"/>
+        <w:rPr>
+          <w:bCs/>
+        </w:rPr>
+      </w:pPr>
+      <w:r>
+        <w:rPr>
+          <w:rFonts w:hint="eastAsia"/>
+          <w:bCs/>
+        </w:rPr>
+        <w:t xml:space="preserve">분석할 샘플의 </w:t>
+      </w:r>
+      <w:r>
+        <w:rPr>
+          <w:bCs/>
+        </w:rPr>
+        <w:t>proportion file load</w:t>
       </w:r>
     </w:p>
     <w:p>
@@ -3918,13 +3944,7 @@
         <w:rPr>
           <w:rFonts w:hint="eastAsia"/>
         </w:rPr>
-        <w:t>값의 백분위</w:t>
-      </w:r>
-      <w:r>
-        <w:rPr>
-          <w:rFonts w:hint="eastAsia"/>
-        </w:rPr>
-        <w:t>의 평균이</w:t>
+        <w:t>값의 백분위의 평균이</w:t>
       </w:r>
       <w:r>
         <w:rPr>

</xml_diff>

<commit_message>
Update the comp_animal_disease_algorithm file 4
</commit_message>
<xml_diff>
--- a/comp_animal_disease_algorithm_20230605_R4.docx
+++ b/comp_animal_disease_algorithm_20230605_R4.docx
@@ -2277,7 +2277,13 @@
         <w:t xml:space="preserve">을 기존 </w:t>
       </w:r>
       <w:r>
-        <w:t>/input/comp_mrs_{self.species}.xlsx</w:t>
+        <w:t>/input/comp_mrs</w:t>
+      </w:r>
+      <w:r>
+        <w:t>_db</w:t>
+      </w:r>
+      <w:r>
+        <w:t>_{self.species}.xlsx</w:t>
       </w:r>
       <w:r>
         <w:t xml:space="preserve"> </w:t>

</xml_diff>

<commit_message>
Update the comp_animal_disease_algorithm file 5
</commit_message>
<xml_diff>
--- a/comp_animal_disease_algorithm_20230605_R4.docx
+++ b/comp_animal_disease_algorithm_20230605_R4.docx
@@ -253,7 +253,21 @@
           <w:rFonts w:hint="eastAsia"/>
           <w:b/>
         </w:rPr>
-        <w:t xml:space="preserve">질환별 </w:t>
+        <w:t>질환</w:t>
+      </w:r>
+      <w:r>
+        <w:rPr>
+          <w:rFonts w:hint="eastAsia"/>
+          <w:b/>
+        </w:rPr>
+        <w:t xml:space="preserve"> </w:t>
+      </w:r>
+      <w:r>
+        <w:rPr>
+          <w:rFonts w:hint="eastAsia"/>
+          <w:b/>
+        </w:rPr>
+        <w:t xml:space="preserve">별 </w:t>
       </w:r>
       <w:r>
         <w:rPr>
@@ -1226,6 +1240,32 @@
     </w:p>
     <w:p>
       <w:pPr>
+        <w:widowControl/>
+        <w:wordWrap/>
+        <w:autoSpaceDE/>
+        <w:autoSpaceDN/>
+        <w:rPr>
+          <w:color w:val="002060"/>
+        </w:rPr>
+      </w:pPr>
+      <w:r>
+        <w:rPr>
+          <w:color w:val="002060"/>
+        </w:rPr>
+        <w:br w:type="page"/>
+      </w:r>
+    </w:p>
+    <w:p>
+      <w:pPr>
+        <w:ind w:left="760"/>
+        <w:jc w:val="right"/>
+        <w:rPr>
+          <w:color w:val="002060"/>
+        </w:rPr>
+      </w:pPr>
+    </w:p>
+    <w:p>
+      <w:pPr>
         <w:pStyle w:val="a3"/>
         <w:numPr>
           <w:ilvl w:val="0"/>
@@ -1267,7 +1307,6 @@
             <w:rPr>
               <w:rFonts w:ascii="Cambria Math" w:hAnsi="Cambria Math"/>
             </w:rPr>
-            <w:lastRenderedPageBreak/>
             <m:t xml:space="preserve">Dysbiosis= </m:t>
           </m:r>
           <m:nary>
@@ -2208,12 +2247,20 @@
     </w:p>
     <w:p>
       <w:pPr>
-        <w:ind w:left="760"/>
-        <w:jc w:val="right"/>
-        <w:rPr>
-          <w:color w:val="002060"/>
-        </w:rPr>
-      </w:pPr>
+        <w:widowControl/>
+        <w:wordWrap/>
+        <w:autoSpaceDE/>
+        <w:autoSpaceDN/>
+        <w:rPr>
+          <w:color w:val="002060"/>
+        </w:rPr>
+      </w:pPr>
+      <w:r>
+        <w:rPr>
+          <w:color w:val="002060"/>
+        </w:rPr>
+        <w:br w:type="page"/>
+      </w:r>
     </w:p>
     <w:p>
       <w:pPr>
@@ -2232,6 +2279,7 @@
           <w:rFonts w:hint="eastAsia"/>
           <w:b/>
         </w:rPr>
+        <w:lastRenderedPageBreak/>
         <w:t xml:space="preserve">최종 </w:t>
       </w:r>
       <w:r>
@@ -2762,7 +2810,6 @@
             <w:rPr>
               <w:rFonts w:ascii="Cambria Math" w:hAnsi="Cambria Math"/>
             </w:rPr>
-            <w:lastRenderedPageBreak/>
             <m:t>HD_PR= POS</m:t>
           </m:r>
           <m:d>
@@ -4167,6 +4214,9 @@
           <w:numId w:val="3"/>
         </w:numPr>
         <w:ind w:leftChars="0"/>
+        <w:rPr>
+          <w:rFonts w:hint="eastAsia"/>
+        </w:rPr>
       </w:pPr>
       <w:r>
         <w:rPr>
@@ -4240,23 +4290,6 @@
         </w:rPr>
         <w:t>미만인 경우</w:t>
       </w:r>
-    </w:p>
-    <w:p>
-      <w:pPr>
-        <w:widowControl/>
-        <w:wordWrap/>
-        <w:autoSpaceDE/>
-        <w:autoSpaceDN/>
-      </w:pPr>
-      <w:r>
-        <w:br w:type="page"/>
-      </w:r>
-    </w:p>
-    <w:p>
-      <w:pPr>
-        <w:pStyle w:val="a3"/>
-        <w:ind w:leftChars="0" w:left="2000"/>
-      </w:pPr>
     </w:p>
     <w:p>
       <w:pPr>
@@ -4277,6 +4310,7 @@
           <w:b/>
           <w:bCs/>
         </w:rPr>
+        <w:lastRenderedPageBreak/>
         <w:t>S</w:t>
       </w:r>
       <w:r>
@@ -4554,7 +4588,19 @@
         <w:rPr>
           <w:rFonts w:hint="eastAsia"/>
         </w:rPr>
-        <w:t xml:space="preserve">유해균 리스트를 기준으로 </w:t>
+        <w:t>유해균 리스트를 기준으로</w:t>
+      </w:r>
+      <w:r>
+        <w:rPr>
+          <w:rFonts w:hint="eastAsia"/>
+        </w:rPr>
+        <w:t xml:space="preserve"> 샘플의</w:t>
+      </w:r>
+      <w:r>
+        <w:rPr>
+          <w:rFonts w:hint="eastAsia"/>
+        </w:rPr>
+        <w:t xml:space="preserve"> </w:t>
       </w:r>
       <w:r>
         <w:rPr>

</xml_diff>